<commit_message>
A scrum terv elkészült
</commit_message>
<xml_diff>
--- a/Scrum terv.docx
+++ b/Scrum terv.docx
@@ -238,6 +238,13 @@
           <w:szCs w:val="40"/>
         </w:rPr>
       </w:pPr>
+      <w:r>
+        <w:rPr>
+          <w:sz w:val="28"/>
+          <w:szCs w:val="40"/>
+        </w:rPr>
+        <w:t>Rövid leírása az osztályról és az oldal tartalmáról</w:t>
+      </w:r>
     </w:p>
     <w:p>
       <w:pPr>
@@ -276,23 +283,7 @@
           <w:sz w:val="28"/>
           <w:szCs w:val="40"/>
         </w:rPr>
-        <w:t xml:space="preserve">Az órarend tartalmazza a napokat, órákat és azoknak időbeli kezdetét és végét. Egy órarend, ami egyben tartalmazza az </w:t>
-      </w:r>
-      <w:proofErr w:type="spellStart"/>
-      <w:r>
-        <w:rPr>
-          <w:sz w:val="28"/>
-          <w:szCs w:val="40"/>
-        </w:rPr>
-        <w:t>A</w:t>
-      </w:r>
-      <w:proofErr w:type="spellEnd"/>
-      <w:r>
-        <w:rPr>
-          <w:sz w:val="28"/>
-          <w:szCs w:val="40"/>
-        </w:rPr>
-        <w:t xml:space="preserve"> és B hét óráit.</w:t>
+        <w:t>Az órarend tartalmazza a napokat, órákat és azoknak időbeli kezdetét és végét. Egy órarend, ami egyben tartalmazza az A és B hét óráit.</w:t>
       </w:r>
     </w:p>
     <w:p>
@@ -337,28 +328,6 @@
     </w:p>
     <w:p>
       <w:pPr>
-        <w:rPr>
-          <w:sz w:val="36"/>
-          <w:szCs w:val="40"/>
-        </w:rPr>
-      </w:pPr>
-      <w:r>
-        <w:rPr>
-          <w:sz w:val="36"/>
-          <w:szCs w:val="40"/>
-        </w:rPr>
-        <w:t>Megvalósítás</w:t>
-      </w:r>
-      <w:r>
-        <w:rPr>
-          <w:sz w:val="36"/>
-          <w:szCs w:val="40"/>
-        </w:rPr>
-        <w:t>:</w:t>
-      </w:r>
-    </w:p>
-    <w:p>
-      <w:pPr>
         <w:pStyle w:val="Listaszerbekezds"/>
         <w:numPr>
           <w:ilvl w:val="0"/>
@@ -374,15 +343,28 @@
           <w:sz w:val="28"/>
           <w:szCs w:val="40"/>
         </w:rPr>
-        <w:t xml:space="preserve">Visual </w:t>
-      </w:r>
+        <w:t>Az órák oldal tartalmai (strukturálisan mindegyik ugyan az, csak a szövegek és képek változnak):</w:t>
+      </w:r>
+    </w:p>
+    <w:p>
+      <w:pPr>
+        <w:pStyle w:val="Listaszerbekezds"/>
+        <w:numPr>
+          <w:ilvl w:val="1"/>
+          <w:numId w:val="4"/>
+        </w:numPr>
+        <w:rPr>
+          <w:sz w:val="28"/>
+          <w:szCs w:val="40"/>
+        </w:rPr>
+      </w:pPr>
       <w:proofErr w:type="spellStart"/>
       <w:r>
         <w:rPr>
           <w:sz w:val="28"/>
           <w:szCs w:val="40"/>
         </w:rPr>
-        <w:t>Studio</w:t>
+        <w:t>Nav</w:t>
       </w:r>
       <w:proofErr w:type="spellEnd"/>
       <w:r>
@@ -390,7 +372,27 @@
           <w:sz w:val="28"/>
           <w:szCs w:val="40"/>
         </w:rPr>
-        <w:t xml:space="preserve"> </w:t>
+        <w:t xml:space="preserve"> bar tartalmai:</w:t>
+      </w:r>
+    </w:p>
+    <w:p>
+      <w:pPr>
+        <w:pStyle w:val="Listaszerbekezds"/>
+        <w:numPr>
+          <w:ilvl w:val="2"/>
+          <w:numId w:val="4"/>
+        </w:numPr>
+        <w:rPr>
+          <w:sz w:val="28"/>
+          <w:szCs w:val="40"/>
+        </w:rPr>
+      </w:pPr>
+      <w:r>
+        <w:rPr>
+          <w:sz w:val="28"/>
+          <w:szCs w:val="40"/>
+        </w:rPr>
+        <w:t xml:space="preserve">A fő oldalból áthozott </w:t>
       </w:r>
       <w:proofErr w:type="spellStart"/>
       <w:r>
@@ -398,15 +400,126 @@
           <w:sz w:val="28"/>
           <w:szCs w:val="40"/>
         </w:rPr>
-        <w:t>Code</w:t>
+        <w:t>navbar</w:t>
       </w:r>
       <w:proofErr w:type="spellEnd"/>
-      <w:r>
-        <w:rPr>
-          <w:sz w:val="28"/>
-          <w:szCs w:val="40"/>
-        </w:rPr>
-        <w:t xml:space="preserve"> fejlesztői felületet használva</w:t>
+    </w:p>
+    <w:p>
+      <w:pPr>
+        <w:pStyle w:val="Listaszerbekezds"/>
+        <w:numPr>
+          <w:ilvl w:val="1"/>
+          <w:numId w:val="4"/>
+        </w:numPr>
+        <w:rPr>
+          <w:sz w:val="28"/>
+          <w:szCs w:val="40"/>
+        </w:rPr>
+      </w:pPr>
+      <w:r>
+        <w:rPr>
+          <w:sz w:val="28"/>
+          <w:szCs w:val="40"/>
+        </w:rPr>
+        <w:t>Main tartalmai:</w:t>
+      </w:r>
+    </w:p>
+    <w:p>
+      <w:pPr>
+        <w:pStyle w:val="Listaszerbekezds"/>
+        <w:numPr>
+          <w:ilvl w:val="2"/>
+          <w:numId w:val="4"/>
+        </w:numPr>
+        <w:rPr>
+          <w:sz w:val="28"/>
+          <w:szCs w:val="40"/>
+        </w:rPr>
+      </w:pPr>
+      <w:r>
+        <w:rPr>
+          <w:sz w:val="28"/>
+          <w:szCs w:val="40"/>
+        </w:rPr>
+        <w:t xml:space="preserve">Maga az óra neve és </w:t>
+      </w:r>
+      <w:proofErr w:type="gramStart"/>
+      <w:r>
+        <w:rPr>
+          <w:sz w:val="28"/>
+          <w:szCs w:val="40"/>
+        </w:rPr>
+        <w:t>a</w:t>
+      </w:r>
+      <w:proofErr w:type="gramEnd"/>
+      <w:r>
+        <w:rPr>
+          <w:sz w:val="28"/>
+          <w:szCs w:val="40"/>
+        </w:rPr>
+        <w:t xml:space="preserve"> az időhossza</w:t>
+      </w:r>
+    </w:p>
+    <w:p>
+      <w:pPr>
+        <w:pStyle w:val="Listaszerbekezds"/>
+        <w:numPr>
+          <w:ilvl w:val="2"/>
+          <w:numId w:val="4"/>
+        </w:numPr>
+        <w:rPr>
+          <w:sz w:val="28"/>
+          <w:szCs w:val="40"/>
+        </w:rPr>
+      </w:pPr>
+      <w:r>
+        <w:rPr>
+          <w:sz w:val="28"/>
+          <w:szCs w:val="40"/>
+        </w:rPr>
+        <w:t>Órához kapcsolódó kép minek animáció jobb oldalról becsúszás</w:t>
+      </w:r>
+    </w:p>
+    <w:p>
+      <w:pPr>
+        <w:pStyle w:val="Listaszerbekezds"/>
+        <w:numPr>
+          <w:ilvl w:val="2"/>
+          <w:numId w:val="4"/>
+        </w:numPr>
+        <w:rPr>
+          <w:sz w:val="28"/>
+          <w:szCs w:val="40"/>
+        </w:rPr>
+      </w:pPr>
+      <w:r>
+        <w:rPr>
+          <w:sz w:val="28"/>
+          <w:szCs w:val="40"/>
+        </w:rPr>
+        <w:t xml:space="preserve">Maga a tantárgyról a 11. év tanmenetéről egy rövid leírás </w:t>
+      </w:r>
+    </w:p>
+    <w:p>
+      <w:pPr>
+        <w:rPr>
+          <w:sz w:val="36"/>
+          <w:szCs w:val="40"/>
+        </w:rPr>
+      </w:pPr>
+      <w:r>
+        <w:rPr>
+          <w:sz w:val="36"/>
+          <w:szCs w:val="40"/>
+        </w:rPr>
+        <w:t>Megvalósítás</w:t>
+      </w:r>
+      <w:r>
+        <w:rPr>
+          <w:sz w:val="36"/>
+          <w:szCs w:val="40"/>
+        </w:rPr>
+        <w:t>:</w:t>
       </w:r>
     </w:p>
     <w:p>
@@ -421,13 +534,20 @@
           <w:szCs w:val="40"/>
         </w:rPr>
       </w:pPr>
+      <w:r>
+        <w:rPr>
+          <w:sz w:val="28"/>
+          <w:szCs w:val="40"/>
+        </w:rPr>
+        <w:t xml:space="preserve">Visual </w:t>
+      </w:r>
       <w:proofErr w:type="spellStart"/>
       <w:r>
         <w:rPr>
           <w:sz w:val="28"/>
           <w:szCs w:val="40"/>
         </w:rPr>
-        <w:t>Github</w:t>
+        <w:t>Studio</w:t>
       </w:r>
       <w:proofErr w:type="spellEnd"/>
       <w:r>
@@ -437,12 +557,21 @@
         </w:rPr>
         <w:t xml:space="preserve"> </w:t>
       </w:r>
-      <w:r>
-        <w:rPr>
-          <w:sz w:val="28"/>
-          <w:szCs w:val="40"/>
-        </w:rPr>
-        <w:t>felhőtárhely használatával</w:t>
+      <w:proofErr w:type="spellStart"/>
+      <w:r>
+        <w:rPr>
+          <w:sz w:val="28"/>
+          <w:szCs w:val="40"/>
+        </w:rPr>
+        <w:t>Code</w:t>
+      </w:r>
+      <w:proofErr w:type="spellEnd"/>
+      <w:r>
+        <w:rPr>
+          <w:sz w:val="28"/>
+          <w:szCs w:val="40"/>
+        </w:rPr>
+        <w:t xml:space="preserve"> fejlesztői felületet használva</w:t>
       </w:r>
     </w:p>
     <w:p>
@@ -463,6 +592,43 @@
           <w:sz w:val="28"/>
           <w:szCs w:val="40"/>
         </w:rPr>
+        <w:lastRenderedPageBreak/>
+        <w:t>Github</w:t>
+      </w:r>
+      <w:proofErr w:type="spellEnd"/>
+      <w:r>
+        <w:rPr>
+          <w:sz w:val="28"/>
+          <w:szCs w:val="40"/>
+        </w:rPr>
+        <w:t xml:space="preserve"> </w:t>
+      </w:r>
+      <w:r>
+        <w:rPr>
+          <w:sz w:val="28"/>
+          <w:szCs w:val="40"/>
+        </w:rPr>
+        <w:t>felhőtárhely használatával</w:t>
+      </w:r>
+    </w:p>
+    <w:p>
+      <w:pPr>
+        <w:pStyle w:val="Listaszerbekezds"/>
+        <w:numPr>
+          <w:ilvl w:val="0"/>
+          <w:numId w:val="4"/>
+        </w:numPr>
+        <w:rPr>
+          <w:sz w:val="28"/>
+          <w:szCs w:val="40"/>
+        </w:rPr>
+      </w:pPr>
+      <w:proofErr w:type="spellStart"/>
+      <w:r>
+        <w:rPr>
+          <w:sz w:val="28"/>
+          <w:szCs w:val="40"/>
+        </w:rPr>
         <w:t>Figma</w:t>
       </w:r>
       <w:proofErr w:type="spellEnd"/>
@@ -591,7 +757,6 @@
           <w:sz w:val="24"/>
           <w:szCs w:val="40"/>
         </w:rPr>
-        <w:lastRenderedPageBreak/>
         <w:tab/>
         <w:t xml:space="preserve">Mit csináltunk: </w:t>
       </w:r>
@@ -759,24 +924,501 @@
         </w:rPr>
         <w:t>Megoldás: Nem tudjuk teljes mértékben helyettesíteni, ezért Külön megbeszélést tartunk, hogy összhangra jussunk és ne legyen lemaradás visszatérésére.</w:t>
       </w:r>
+    </w:p>
+    <w:p>
+      <w:pPr>
+        <w:ind w:firstLine="708"/>
+        <w:rPr>
+          <w:sz w:val="24"/>
+          <w:szCs w:val="40"/>
+        </w:rPr>
+      </w:pPr>
+      <w:r>
+        <w:rPr>
+          <w:sz w:val="24"/>
+          <w:szCs w:val="40"/>
+        </w:rPr>
+        <w:t>Hol hagytuk abba</w:t>
+      </w:r>
+      <w:r>
+        <w:rPr>
+          <w:sz w:val="24"/>
+          <w:szCs w:val="40"/>
+        </w:rPr>
+        <w:t xml:space="preserve">: </w:t>
+      </w:r>
+    </w:p>
+    <w:p>
+      <w:pPr>
+        <w:pStyle w:val="Listaszerbekezds"/>
+        <w:numPr>
+          <w:ilvl w:val="0"/>
+          <w:numId w:val="5"/>
+        </w:numPr>
+        <w:rPr>
+          <w:sz w:val="24"/>
+          <w:szCs w:val="40"/>
+        </w:rPr>
+      </w:pPr>
+      <w:r>
+        <w:rPr>
+          <w:sz w:val="24"/>
+          <w:szCs w:val="40"/>
+        </w:rPr>
+        <w:t xml:space="preserve">Adolf – </w:t>
+      </w:r>
+      <w:r>
+        <w:rPr>
+          <w:sz w:val="24"/>
+          <w:szCs w:val="40"/>
+        </w:rPr>
+        <w:t>A oldalak HTML-e nagyrészben kész, még kell tovább fejleszteni</w:t>
+      </w:r>
+    </w:p>
+    <w:p>
+      <w:pPr>
+        <w:pStyle w:val="Listaszerbekezds"/>
+        <w:numPr>
+          <w:ilvl w:val="0"/>
+          <w:numId w:val="5"/>
+        </w:numPr>
+        <w:rPr>
+          <w:sz w:val="24"/>
+          <w:szCs w:val="40"/>
+        </w:rPr>
+      </w:pPr>
+      <w:r>
+        <w:rPr>
+          <w:sz w:val="24"/>
+          <w:szCs w:val="40"/>
+        </w:rPr>
+        <w:t xml:space="preserve">Viktor – </w:t>
+      </w:r>
+      <w:proofErr w:type="spellStart"/>
+      <w:r>
+        <w:rPr>
+          <w:sz w:val="24"/>
+          <w:szCs w:val="40"/>
+        </w:rPr>
+        <w:t>Scrum</w:t>
+      </w:r>
+      <w:proofErr w:type="spellEnd"/>
+      <w:r>
+        <w:rPr>
+          <w:sz w:val="24"/>
+          <w:szCs w:val="40"/>
+        </w:rPr>
+        <w:t xml:space="preserve"> terv </w:t>
+      </w:r>
+      <w:proofErr w:type="spellStart"/>
+      <w:r>
+        <w:rPr>
+          <w:sz w:val="24"/>
+          <w:szCs w:val="40"/>
+        </w:rPr>
+        <w:t>alpajai</w:t>
+      </w:r>
+      <w:proofErr w:type="spellEnd"/>
+      <w:r>
+        <w:rPr>
+          <w:sz w:val="24"/>
+          <w:szCs w:val="40"/>
+        </w:rPr>
+        <w:t xml:space="preserve"> nagyrészben kész, kell </w:t>
+      </w:r>
+      <w:proofErr w:type="spellStart"/>
+      <w:r>
+        <w:rPr>
+          <w:sz w:val="24"/>
+          <w:szCs w:val="40"/>
+        </w:rPr>
+        <w:t>folytatmi</w:t>
+      </w:r>
+      <w:proofErr w:type="spellEnd"/>
+      <w:r>
+        <w:rPr>
+          <w:sz w:val="24"/>
+          <w:szCs w:val="40"/>
+        </w:rPr>
+        <w:t xml:space="preserve"> </w:t>
+      </w:r>
+    </w:p>
+    <w:p>
+      <w:pPr>
+        <w:pStyle w:val="Listaszerbekezds"/>
+        <w:numPr>
+          <w:ilvl w:val="0"/>
+          <w:numId w:val="5"/>
+        </w:numPr>
+        <w:rPr>
+          <w:sz w:val="24"/>
+          <w:szCs w:val="40"/>
+        </w:rPr>
+      </w:pPr>
+      <w:r>
+        <w:rPr>
+          <w:sz w:val="24"/>
+          <w:szCs w:val="40"/>
+        </w:rPr>
+        <w:t>Alex – Hiányzás</w:t>
+      </w:r>
+    </w:p>
+    <w:p>
+      <w:pPr>
+        <w:ind w:left="708"/>
+        <w:rPr>
+          <w:sz w:val="24"/>
+          <w:szCs w:val="40"/>
+        </w:rPr>
+      </w:pPr>
+    </w:p>
+    <w:p>
+      <w:pPr>
+        <w:rPr>
+          <w:sz w:val="40"/>
+          <w:szCs w:val="40"/>
+          <w:u w:val="single"/>
+        </w:rPr>
+      </w:pPr>
+      <w:proofErr w:type="spellStart"/>
+      <w:r>
+        <w:rPr>
+          <w:sz w:val="40"/>
+          <w:szCs w:val="40"/>
+          <w:u w:val="single"/>
+        </w:rPr>
+        <w:t>Scrum</w:t>
+      </w:r>
+      <w:proofErr w:type="spellEnd"/>
+      <w:r>
+        <w:rPr>
+          <w:sz w:val="40"/>
+          <w:szCs w:val="40"/>
+          <w:u w:val="single"/>
+        </w:rPr>
+        <w:t xml:space="preserve"> 10.0</w:t>
+      </w:r>
+      <w:r>
+        <w:rPr>
+          <w:sz w:val="40"/>
+          <w:szCs w:val="40"/>
+          <w:u w:val="single"/>
+        </w:rPr>
+        <w:t>7</w:t>
+      </w:r>
+      <w:r>
+        <w:rPr>
+          <w:sz w:val="40"/>
+          <w:szCs w:val="40"/>
+          <w:u w:val="single"/>
+        </w:rPr>
+        <w:t>:</w:t>
+      </w:r>
+    </w:p>
+    <w:p>
+      <w:pPr>
+        <w:rPr>
+          <w:sz w:val="24"/>
+          <w:szCs w:val="40"/>
+        </w:rPr>
+      </w:pPr>
+      <w:r>
+        <w:rPr>
+          <w:sz w:val="24"/>
+          <w:szCs w:val="40"/>
+        </w:rPr>
+        <w:tab/>
+        <w:t xml:space="preserve">Mit csináltunk: </w:t>
+      </w:r>
+    </w:p>
+    <w:p>
+      <w:pPr>
+        <w:pStyle w:val="Listaszerbekezds"/>
+        <w:numPr>
+          <w:ilvl w:val="0"/>
+          <w:numId w:val="5"/>
+        </w:numPr>
+        <w:rPr>
+          <w:sz w:val="24"/>
+          <w:szCs w:val="40"/>
+        </w:rPr>
+      </w:pPr>
+      <w:r>
+        <w:rPr>
+          <w:sz w:val="24"/>
+          <w:szCs w:val="40"/>
+        </w:rPr>
+        <w:t xml:space="preserve">Adolf – </w:t>
+      </w:r>
+      <w:r>
+        <w:rPr>
+          <w:sz w:val="24"/>
+          <w:szCs w:val="40"/>
+        </w:rPr>
+        <w:t>Az oldal alapjainak lekódolása</w:t>
+      </w:r>
+    </w:p>
+    <w:p>
+      <w:pPr>
+        <w:pStyle w:val="Listaszerbekezds"/>
+        <w:numPr>
+          <w:ilvl w:val="0"/>
+          <w:numId w:val="5"/>
+        </w:numPr>
+        <w:rPr>
+          <w:sz w:val="24"/>
+          <w:szCs w:val="40"/>
+        </w:rPr>
+      </w:pPr>
+      <w:r>
+        <w:rPr>
+          <w:sz w:val="24"/>
+          <w:szCs w:val="40"/>
+        </w:rPr>
+        <w:t xml:space="preserve">Viktor – </w:t>
+      </w:r>
+      <w:proofErr w:type="spellStart"/>
+      <w:r>
+        <w:rPr>
+          <w:sz w:val="24"/>
+          <w:szCs w:val="40"/>
+        </w:rPr>
+        <w:t>Scrum</w:t>
+      </w:r>
+      <w:proofErr w:type="spellEnd"/>
+      <w:r>
+        <w:rPr>
+          <w:sz w:val="24"/>
+          <w:szCs w:val="40"/>
+        </w:rPr>
+        <w:t xml:space="preserve"> terv </w:t>
+      </w:r>
+      <w:r>
+        <w:rPr>
+          <w:sz w:val="24"/>
+          <w:szCs w:val="40"/>
+        </w:rPr>
+        <w:t>folytatása</w:t>
+      </w:r>
+    </w:p>
+    <w:p>
+      <w:pPr>
+        <w:pStyle w:val="Listaszerbekezds"/>
+        <w:numPr>
+          <w:ilvl w:val="0"/>
+          <w:numId w:val="5"/>
+        </w:numPr>
+        <w:rPr>
+          <w:sz w:val="24"/>
+          <w:szCs w:val="40"/>
+        </w:rPr>
+      </w:pPr>
+      <w:r>
+        <w:rPr>
+          <w:sz w:val="24"/>
+          <w:szCs w:val="40"/>
+        </w:rPr>
+        <w:t xml:space="preserve">Alex </w:t>
+      </w:r>
+      <w:proofErr w:type="gramStart"/>
+      <w:r>
+        <w:rPr>
+          <w:sz w:val="24"/>
+          <w:szCs w:val="40"/>
+        </w:rPr>
+        <w:t xml:space="preserve">– </w:t>
+      </w:r>
+      <w:r>
+        <w:rPr>
+          <w:sz w:val="24"/>
+          <w:szCs w:val="40"/>
+        </w:rPr>
+        <w:t xml:space="preserve"> Grafikus</w:t>
+      </w:r>
+      <w:proofErr w:type="gramEnd"/>
+      <w:r>
+        <w:rPr>
+          <w:sz w:val="24"/>
+          <w:szCs w:val="40"/>
+        </w:rPr>
+        <w:t xml:space="preserve"> terv</w:t>
+      </w:r>
+    </w:p>
+    <w:p>
+      <w:pPr>
+        <w:ind w:left="708"/>
+        <w:rPr>
+          <w:sz w:val="24"/>
+          <w:szCs w:val="40"/>
+        </w:rPr>
+      </w:pPr>
+      <w:r>
+        <w:rPr>
+          <w:sz w:val="24"/>
+          <w:szCs w:val="40"/>
+        </w:rPr>
+        <w:t>Akadály:</w:t>
+      </w:r>
+    </w:p>
+    <w:p>
+      <w:pPr>
+        <w:pStyle w:val="Listaszerbekezds"/>
+        <w:numPr>
+          <w:ilvl w:val="0"/>
+          <w:numId w:val="6"/>
+        </w:numPr>
+        <w:rPr>
+          <w:sz w:val="36"/>
+          <w:szCs w:val="40"/>
+        </w:rPr>
+      </w:pPr>
+      <w:r>
+        <w:rPr>
+          <w:sz w:val="24"/>
+          <w:szCs w:val="40"/>
+        </w:rPr>
+        <w:t>Alexnek</w:t>
+      </w:r>
+      <w:r>
+        <w:rPr>
+          <w:sz w:val="24"/>
+          <w:szCs w:val="40"/>
+        </w:rPr>
+        <w:t xml:space="preserve"> </w:t>
+      </w:r>
+      <w:r>
+        <w:rPr>
+          <w:sz w:val="24"/>
+          <w:szCs w:val="40"/>
+        </w:rPr>
+        <w:t>bejelentkezése sok ideig tartott ezért enyhe csúszás lépett elő</w:t>
+      </w:r>
+    </w:p>
+    <w:p>
+      <w:pPr>
+        <w:ind w:firstLine="708"/>
+        <w:rPr>
+          <w:sz w:val="24"/>
+          <w:szCs w:val="40"/>
+        </w:rPr>
+      </w:pPr>
+      <w:r>
+        <w:rPr>
+          <w:sz w:val="24"/>
+          <w:szCs w:val="40"/>
+        </w:rPr>
+        <w:t xml:space="preserve">Hol hagytuk abba: </w:t>
+      </w:r>
+    </w:p>
+    <w:p>
+      <w:pPr>
+        <w:pStyle w:val="Listaszerbekezds"/>
+        <w:numPr>
+          <w:ilvl w:val="0"/>
+          <w:numId w:val="5"/>
+        </w:numPr>
+        <w:rPr>
+          <w:sz w:val="24"/>
+          <w:szCs w:val="40"/>
+        </w:rPr>
+      </w:pPr>
+      <w:r>
+        <w:rPr>
+          <w:sz w:val="24"/>
+          <w:szCs w:val="40"/>
+        </w:rPr>
+        <w:t>Adolf – A oldalak HTML-e nagyrészben kész, még kell tovább fejleszteni</w:t>
+      </w:r>
+    </w:p>
+    <w:p>
+      <w:pPr>
+        <w:pStyle w:val="Listaszerbekezds"/>
+        <w:numPr>
+          <w:ilvl w:val="0"/>
+          <w:numId w:val="5"/>
+        </w:numPr>
+        <w:rPr>
+          <w:sz w:val="24"/>
+          <w:szCs w:val="40"/>
+        </w:rPr>
+      </w:pPr>
+      <w:r>
+        <w:rPr>
+          <w:sz w:val="24"/>
+          <w:szCs w:val="40"/>
+        </w:rPr>
+        <w:t xml:space="preserve">Viktor – </w:t>
+      </w:r>
+      <w:proofErr w:type="spellStart"/>
+      <w:r>
+        <w:rPr>
+          <w:sz w:val="24"/>
+          <w:szCs w:val="40"/>
+        </w:rPr>
+        <w:t>Scrum</w:t>
+      </w:r>
+      <w:proofErr w:type="spellEnd"/>
+      <w:r>
+        <w:rPr>
+          <w:sz w:val="24"/>
+          <w:szCs w:val="40"/>
+        </w:rPr>
+        <w:t xml:space="preserve"> terv </w:t>
+      </w:r>
+      <w:proofErr w:type="spellStart"/>
+      <w:r>
+        <w:rPr>
+          <w:sz w:val="24"/>
+          <w:szCs w:val="40"/>
+        </w:rPr>
+        <w:t>alpajai</w:t>
+      </w:r>
+      <w:proofErr w:type="spellEnd"/>
+      <w:r>
+        <w:rPr>
+          <w:sz w:val="24"/>
+          <w:szCs w:val="40"/>
+        </w:rPr>
+        <w:t xml:space="preserve"> nagyrészben kész, kell </w:t>
+      </w:r>
+      <w:proofErr w:type="spellStart"/>
+      <w:r>
+        <w:rPr>
+          <w:sz w:val="24"/>
+          <w:szCs w:val="40"/>
+        </w:rPr>
+        <w:t>folytatmi</w:t>
+      </w:r>
+      <w:proofErr w:type="spellEnd"/>
+      <w:r>
+        <w:rPr>
+          <w:sz w:val="24"/>
+          <w:szCs w:val="40"/>
+        </w:rPr>
+        <w:t xml:space="preserve"> </w:t>
+      </w:r>
+    </w:p>
+    <w:p>
+      <w:pPr>
+        <w:pStyle w:val="Listaszerbekezds"/>
+        <w:numPr>
+          <w:ilvl w:val="0"/>
+          <w:numId w:val="5"/>
+        </w:numPr>
+        <w:rPr>
+          <w:sz w:val="24"/>
+          <w:szCs w:val="40"/>
+        </w:rPr>
+      </w:pPr>
+      <w:r>
+        <w:rPr>
+          <w:sz w:val="24"/>
+          <w:szCs w:val="40"/>
+        </w:rPr>
+        <w:t>Alex – Hiányzás</w:t>
+      </w:r>
       <w:bookmarkStart w:id="0" w:name="_GoBack"/>
       <w:bookmarkEnd w:id="0"/>
-    </w:p>
-    <w:p>
-      <w:pPr>
-        <w:rPr>
-          <w:sz w:val="36"/>
-          <w:szCs w:val="40"/>
-        </w:rPr>
-      </w:pPr>
-    </w:p>
-    <w:p>
-      <w:pPr>
-        <w:rPr>
-          <w:sz w:val="28"/>
-          <w:szCs w:val="40"/>
-        </w:rPr>
-      </w:pPr>
     </w:p>
     <w:p>
       <w:pPr>
@@ -1165,7 +1807,7 @@
         <w:rFonts w:ascii="Courier New" w:hAnsi="Courier New" w:cs="Courier New" w:hint="default"/>
       </w:rPr>
     </w:lvl>
-    <w:lvl w:ilvl="2" w:tplc="040E0005" w:tentative="1">
+    <w:lvl w:ilvl="2" w:tplc="040E0005">
       <w:start w:val="1"/>
       <w:numFmt w:val="bullet"/>
       <w:lvlText w:val=""/>
@@ -1415,7 +2057,7 @@
         <w:rFonts w:ascii="Symbol" w:hAnsi="Symbol" w:hint="default"/>
       </w:rPr>
     </w:lvl>
-    <w:lvl w:ilvl="4" w:tplc="040E0003" w:tentative="1">
+    <w:lvl w:ilvl="4" w:tplc="040E0003">
       <w:start w:val="1"/>
       <w:numFmt w:val="bullet"/>
       <w:lvlText w:val="o"/>
@@ -1427,7 +2069,7 @@
         <w:rFonts w:ascii="Courier New" w:hAnsi="Courier New" w:cs="Courier New" w:hint="default"/>
       </w:rPr>
     </w:lvl>
-    <w:lvl w:ilvl="5" w:tplc="040E0005" w:tentative="1">
+    <w:lvl w:ilvl="5" w:tplc="040E0005">
       <w:start w:val="1"/>
       <w:numFmt w:val="bullet"/>
       <w:lvlText w:val=""/>
@@ -1439,7 +2081,7 @@
         <w:rFonts w:ascii="Wingdings" w:hAnsi="Wingdings" w:hint="default"/>
       </w:rPr>
     </w:lvl>
-    <w:lvl w:ilvl="6" w:tplc="040E0001" w:tentative="1">
+    <w:lvl w:ilvl="6" w:tplc="040E0001">
       <w:start w:val="1"/>
       <w:numFmt w:val="bullet"/>
       <w:lvlText w:val=""/>
@@ -1451,7 +2093,7 @@
         <w:rFonts w:ascii="Symbol" w:hAnsi="Symbol" w:hint="default"/>
       </w:rPr>
     </w:lvl>
-    <w:lvl w:ilvl="7" w:tplc="040E0003" w:tentative="1">
+    <w:lvl w:ilvl="7" w:tplc="040E0003">
       <w:start w:val="1"/>
       <w:numFmt w:val="bullet"/>
       <w:lvlText w:val="o"/>
@@ -1463,7 +2105,7 @@
         <w:rFonts w:ascii="Courier New" w:hAnsi="Courier New" w:cs="Courier New" w:hint="default"/>
       </w:rPr>
     </w:lvl>
-    <w:lvl w:ilvl="8" w:tplc="040E0005" w:tentative="1">
+    <w:lvl w:ilvl="8" w:tplc="040E0005">
       <w:start w:val="1"/>
       <w:numFmt w:val="bullet"/>
       <w:lvlText w:val=""/>

</xml_diff>